<commit_message>
lab 14 and last lab
</commit_message>
<xml_diff>
--- a/lab14/Lab14.docx
+++ b/lab14/Lab14.docx
@@ -1,6 +1,6 @@
 
 <file path=word/document.xml><?xml version="1.0" encoding="utf-8"?>
-<w:document xmlns:wpc="http://schemas.microsoft.com/office/word/2010/wordprocessingCanvas" xmlns:cx="http://schemas.microsoft.com/office/drawing/2014/chartex" xmlns:cx1="http://schemas.microsoft.com/office/drawing/2015/9/8/chartex" xmlns:cx2="http://schemas.microsoft.com/office/drawing/2015/10/21/chartex" xmlns:cx3="http://schemas.microsoft.com/office/drawing/2016/5/9/chartex" xmlns:cx4="http://schemas.microsoft.com/office/drawing/2016/5/10/chartex" xmlns:cx5="http://schemas.microsoft.com/office/drawing/2016/5/11/chartex" xmlns:cx6="http://schemas.microsoft.com/office/drawing/2016/5/12/chartex" xmlns:cx7="http://schemas.microsoft.com/office/drawing/2016/5/13/chartex" xmlns:cx8="http://schemas.microsoft.com/office/drawing/2016/5/14/chartex" xmlns:mc="http://schemas.openxmlformats.org/markup-compatibility/2006" xmlns:aink="http://schemas.microsoft.com/office/drawing/2016/ink" xmlns:am3d="http://schemas.microsoft.com/office/drawing/2017/model3d" xmlns:o="urn:schemas-microsoft-com:office:office" xmlns:oel="http://schemas.microsoft.com/office/2019/extlst" xmlns:r="http://schemas.openxmlformats.org/officeDocument/2006/relationships" xmlns:m="http://schemas.openxmlformats.org/officeDocument/2006/math" xmlns:v="urn:schemas-microsoft-com:vml" xmlns:wp14="http://schemas.microsoft.com/office/word/2010/wordprocessingDrawing" xmlns:wp="http://schemas.openxmlformats.org/drawingml/2006/wordprocessingDrawing" xmlns:w10="urn:schemas-microsoft-com:office:word" xmlns:w="http://schemas.openxmlformats.org/wordprocessingml/2006/main" xmlns:w14="http://schemas.microsoft.com/office/word/2010/wordml" xmlns:w15="http://schemas.microsoft.com/office/word/2012/wordml" xmlns:w16cex="http://schemas.microsoft.com/office/word/2018/wordml/cex" xmlns:w16cid="http://schemas.microsoft.com/office/word/2016/wordml/cid" xmlns:w16="http://schemas.microsoft.com/office/word/2018/wordml" xmlns:w16sdtdh="http://schemas.microsoft.com/office/word/2020/wordml/sdtdatahash" xmlns:w16se="http://schemas.microsoft.com/office/word/2015/wordml/symex" xmlns:wpg="http://schemas.microsoft.com/office/word/2010/wordprocessingGroup" xmlns:wpi="http://schemas.microsoft.com/office/word/2010/wordprocessingInk" xmlns:wne="http://schemas.microsoft.com/office/word/2006/wordml" xmlns:wps="http://schemas.microsoft.com/office/word/2010/wordprocessingShape" mc:Ignorable="w14 w15 w16se w16cid w16 w16cex w16sdtdh wp14">
+<w:document xmlns:wpc="http://schemas.microsoft.com/office/word/2010/wordprocessingCanvas" xmlns:cx="http://schemas.microsoft.com/office/drawing/2014/chartex" xmlns:cx1="http://schemas.microsoft.com/office/drawing/2015/9/8/chartex" xmlns:cx2="http://schemas.microsoft.com/office/drawing/2015/10/21/chartex" xmlns:cx3="http://schemas.microsoft.com/office/drawing/2016/5/9/chartex" xmlns:cx4="http://schemas.microsoft.com/office/drawing/2016/5/10/chartex" xmlns:cx5="http://schemas.microsoft.com/office/drawing/2016/5/11/chartex" xmlns:cx6="http://schemas.microsoft.com/office/drawing/2016/5/12/chartex" xmlns:cx7="http://schemas.microsoft.com/office/drawing/2016/5/13/chartex" xmlns:cx8="http://schemas.microsoft.com/office/drawing/2016/5/14/chartex" xmlns:mc="http://schemas.openxmlformats.org/markup-compatibility/2006" xmlns:aink="http://schemas.microsoft.com/office/drawing/2016/ink" xmlns:am3d="http://schemas.microsoft.com/office/drawing/2017/model3d" xmlns:o="urn:schemas-microsoft-com:office:office" xmlns:oel="http://schemas.microsoft.com/office/2019/extlst" xmlns:r="http://schemas.openxmlformats.org/officeDocument/2006/relationships" xmlns:m="http://schemas.openxmlformats.org/officeDocument/2006/math" xmlns:v="urn:schemas-microsoft-com:vml" xmlns:wp14="http://schemas.microsoft.com/office/word/2010/wordprocessingDrawing" xmlns:wp="http://schemas.openxmlformats.org/drawingml/2006/wordprocessingDrawing" xmlns:w10="urn:schemas-microsoft-com:office:word" xmlns:w="http://schemas.openxmlformats.org/wordprocessingml/2006/main" xmlns:w14="http://schemas.microsoft.com/office/word/2010/wordml" xmlns:w15="http://schemas.microsoft.com/office/word/2012/wordml" xmlns:w16cex="http://schemas.microsoft.com/office/word/2018/wordml/cex" xmlns:w16cid="http://schemas.microsoft.com/office/word/2016/wordml/cid" xmlns:w16="http://schemas.microsoft.com/office/word/2018/wordml" xmlns:w16du="http://schemas.microsoft.com/office/word/2023/wordml/word16du" xmlns:w16sdtdh="http://schemas.microsoft.com/office/word/2020/wordml/sdtdatahash" xmlns:w16se="http://schemas.microsoft.com/office/word/2015/wordml/symex" xmlns:wpg="http://schemas.microsoft.com/office/word/2010/wordprocessingGroup" xmlns:wpi="http://schemas.microsoft.com/office/word/2010/wordprocessingInk" xmlns:wne="http://schemas.microsoft.com/office/word/2006/wordml" xmlns:wps="http://schemas.microsoft.com/office/word/2010/wordprocessingShape" mc:Ignorable="w14 w15 w16se w16cid w16 w16cex w16sdtdh wp14">
   <w:body>
     <w:p>
       <w:pPr>
@@ -149,16 +149,22 @@
     </w:p>
     <w:p>
       <w:pPr>
-        <w:shd w:val="clear" w:color="auto" w:fill="FFFFFF"/>
-        <w:rPr>
-          <w:rFonts w:ascii="Arial" w:eastAsia="Times New Roman" w:hAnsi="Arial" w:cs="Arial"/>
-          <w:color w:val="222222"/>
-        </w:rPr>
-      </w:pPr>
-      <w:r>
-        <w:rPr>
-          <w:rFonts w:ascii="Arial" w:eastAsia="Times New Roman" w:hAnsi="Arial" w:cs="Arial"/>
-          <w:color w:val="222222"/>
+        <w:numPr>
+          <w:ilvl w:val="0"/>
+          <w:numId w:val="5"/>
+        </w:numPr>
+        <w:shd w:val="clear" w:color="auto" w:fill="FFFFFF"/>
+        <w:rPr>
+          <w:rFonts w:ascii="Arial" w:eastAsia="Times New Roman" w:hAnsi="Arial" w:cs="Arial"/>
+          <w:color w:val="222222"/>
+          <w:lang w:val="en-GB"/>
+        </w:rPr>
+      </w:pPr>
+      <w:r>
+        <w:rPr>
+          <w:rFonts w:ascii="Arial" w:eastAsia="Times New Roman" w:hAnsi="Arial" w:cs="Arial"/>
+          <w:color w:val="222222"/>
+          <w:lang w:val="en-GB"/>
         </w:rPr>
         <w:t xml:space="preserve">7za a </w:t>
       </w:r>
@@ -167,6 +173,7 @@
         <w:rPr>
           <w:rFonts w:ascii="Arial" w:eastAsia="Times New Roman" w:hAnsi="Arial" w:cs="Arial"/>
           <w:color w:val="222222"/>
+          <w:lang w:val="en-GB"/>
         </w:rPr>
         <w:t>tensorflow</w:t>
       </w:r>
@@ -175,31 +182,58 @@
         <w:rPr>
           <w:rFonts w:ascii="Arial" w:eastAsia="Times New Roman" w:hAnsi="Arial" w:cs="Arial"/>
           <w:color w:val="222222"/>
-        </w:rPr>
-        <w:t>-master</w:t>
-      </w:r>
-    </w:p>
-    <w:p>
-      <w:pPr>
-        <w:shd w:val="clear" w:color="auto" w:fill="FFFFFF"/>
-        <w:rPr>
-          <w:rFonts w:ascii="Arial" w:eastAsia="Times New Roman" w:hAnsi="Arial" w:cs="Arial"/>
-          <w:color w:val="222222"/>
-        </w:rPr>
-      </w:pPr>
-    </w:p>
-    <w:p>
-      <w:pPr>
-        <w:shd w:val="clear" w:color="auto" w:fill="FFFFFF"/>
-        <w:rPr>
-          <w:rFonts w:ascii="Arial" w:eastAsia="Times New Roman" w:hAnsi="Arial" w:cs="Arial"/>
-          <w:color w:val="222222"/>
-        </w:rPr>
-      </w:pPr>
-      <w:r>
-        <w:rPr>
-          <w:rFonts w:ascii="Arial" w:eastAsia="Times New Roman" w:hAnsi="Arial" w:cs="Arial"/>
-          <w:color w:val="222222"/>
+          <w:lang w:val="en-GB"/>
+        </w:rPr>
+        <w:t>-master: This command compresses the "</w:t>
+      </w:r>
+      <w:proofErr w:type="spellStart"/>
+      <w:r>
+        <w:rPr>
+          <w:rFonts w:ascii="Arial" w:eastAsia="Times New Roman" w:hAnsi="Arial" w:cs="Arial"/>
+          <w:color w:val="222222"/>
+          <w:lang w:val="en-GB"/>
+        </w:rPr>
+        <w:t>tensorflow</w:t>
+      </w:r>
+      <w:proofErr w:type="spellEnd"/>
+      <w:r>
+        <w:rPr>
+          <w:rFonts w:ascii="Arial" w:eastAsia="Times New Roman" w:hAnsi="Arial" w:cs="Arial"/>
+          <w:color w:val="222222"/>
+          <w:lang w:val="en-GB"/>
+        </w:rPr>
+        <w:t>-master" directory or file into a 7z archive using the 7-Zip compression algorithm.</w:t>
+      </w:r>
+    </w:p>
+    <w:p>
+      <w:pPr>
+        <w:shd w:val="clear" w:color="auto" w:fill="FFFFFF"/>
+        <w:ind w:left="720"/>
+        <w:rPr>
+          <w:rFonts w:ascii="Arial" w:eastAsia="Times New Roman" w:hAnsi="Arial" w:cs="Arial"/>
+          <w:color w:val="222222"/>
+          <w:lang w:val="en-GB"/>
+        </w:rPr>
+      </w:pPr>
+    </w:p>
+    <w:p>
+      <w:pPr>
+        <w:numPr>
+          <w:ilvl w:val="0"/>
+          <w:numId w:val="5"/>
+        </w:numPr>
+        <w:shd w:val="clear" w:color="auto" w:fill="FFFFFF"/>
+        <w:rPr>
+          <w:rFonts w:ascii="Arial" w:eastAsia="Times New Roman" w:hAnsi="Arial" w:cs="Arial"/>
+          <w:color w:val="222222"/>
+          <w:lang w:val="en-GB"/>
+        </w:rPr>
+      </w:pPr>
+      <w:r>
+        <w:rPr>
+          <w:rFonts w:ascii="Arial" w:eastAsia="Times New Roman" w:hAnsi="Arial" w:cs="Arial"/>
+          <w:color w:val="222222"/>
+          <w:lang w:val="en-GB"/>
         </w:rPr>
         <w:t>tar -</w:t>
       </w:r>
@@ -208,6 +242,7 @@
         <w:rPr>
           <w:rFonts w:ascii="Arial" w:eastAsia="Times New Roman" w:hAnsi="Arial" w:cs="Arial"/>
           <w:color w:val="222222"/>
+          <w:lang w:val="en-GB"/>
         </w:rPr>
         <w:t>zcf</w:t>
       </w:r>
@@ -216,6 +251,7 @@
         <w:rPr>
           <w:rFonts w:ascii="Arial" w:eastAsia="Times New Roman" w:hAnsi="Arial" w:cs="Arial"/>
           <w:color w:val="222222"/>
+          <w:lang w:val="en-GB"/>
         </w:rPr>
         <w:t xml:space="preserve"> tensor.tar.gz </w:t>
       </w:r>
@@ -224,6 +260,7 @@
         <w:rPr>
           <w:rFonts w:ascii="Arial" w:eastAsia="Times New Roman" w:hAnsi="Arial" w:cs="Arial"/>
           <w:color w:val="222222"/>
+          <w:lang w:val="en-GB"/>
         </w:rPr>
         <w:t>tensorflow</w:t>
       </w:r>
@@ -232,31 +269,130 @@
         <w:rPr>
           <w:rFonts w:ascii="Arial" w:eastAsia="Times New Roman" w:hAnsi="Arial" w:cs="Arial"/>
           <w:color w:val="222222"/>
-        </w:rPr>
-        <w:t>-master</w:t>
-      </w:r>
-    </w:p>
-    <w:p>
-      <w:pPr>
-        <w:shd w:val="clear" w:color="auto" w:fill="FFFFFF"/>
-        <w:rPr>
-          <w:rFonts w:ascii="Arial" w:eastAsia="Times New Roman" w:hAnsi="Arial" w:cs="Arial"/>
-          <w:color w:val="222222"/>
-        </w:rPr>
-      </w:pPr>
-    </w:p>
-    <w:p>
-      <w:pPr>
-        <w:shd w:val="clear" w:color="auto" w:fill="FFFFFF"/>
-        <w:rPr>
-          <w:rFonts w:ascii="Arial" w:eastAsia="Times New Roman" w:hAnsi="Arial" w:cs="Arial"/>
-          <w:color w:val="222222"/>
-        </w:rPr>
-      </w:pPr>
-      <w:r>
-        <w:rPr>
-          <w:rFonts w:ascii="Arial" w:eastAsia="Times New Roman" w:hAnsi="Arial" w:cs="Arial"/>
-          <w:color w:val="222222"/>
+          <w:lang w:val="en-GB"/>
+        </w:rPr>
+        <w:t xml:space="preserve">-master: This command creates a </w:t>
+      </w:r>
+      <w:proofErr w:type="spellStart"/>
+      <w:r>
+        <w:rPr>
+          <w:rFonts w:ascii="Arial" w:eastAsia="Times New Roman" w:hAnsi="Arial" w:cs="Arial"/>
+          <w:color w:val="222222"/>
+          <w:lang w:val="en-GB"/>
+        </w:rPr>
+        <w:t>gzip</w:t>
+      </w:r>
+      <w:proofErr w:type="spellEnd"/>
+      <w:r>
+        <w:rPr>
+          <w:rFonts w:ascii="Arial" w:eastAsia="Times New Roman" w:hAnsi="Arial" w:cs="Arial"/>
+          <w:color w:val="222222"/>
+          <w:lang w:val="en-GB"/>
+        </w:rPr>
+        <w:t xml:space="preserve">-compressed </w:t>
+      </w:r>
+      <w:proofErr w:type="spellStart"/>
+      <w:r>
+        <w:rPr>
+          <w:rFonts w:ascii="Arial" w:eastAsia="Times New Roman" w:hAnsi="Arial" w:cs="Arial"/>
+          <w:color w:val="222222"/>
+          <w:lang w:val="en-GB"/>
+        </w:rPr>
+        <w:t>tarball</w:t>
+      </w:r>
+      <w:proofErr w:type="spellEnd"/>
+      <w:r>
+        <w:rPr>
+          <w:rFonts w:ascii="Arial" w:eastAsia="Times New Roman" w:hAnsi="Arial" w:cs="Arial"/>
+          <w:color w:val="222222"/>
+          <w:lang w:val="en-GB"/>
+        </w:rPr>
+        <w:t xml:space="preserve"> named "tensor.tar.gz" from the "</w:t>
+      </w:r>
+      <w:proofErr w:type="spellStart"/>
+      <w:r>
+        <w:rPr>
+          <w:rFonts w:ascii="Arial" w:eastAsia="Times New Roman" w:hAnsi="Arial" w:cs="Arial"/>
+          <w:color w:val="222222"/>
+          <w:lang w:val="en-GB"/>
+        </w:rPr>
+        <w:t>tensorflow</w:t>
+      </w:r>
+      <w:proofErr w:type="spellEnd"/>
+      <w:r>
+        <w:rPr>
+          <w:rFonts w:ascii="Arial" w:eastAsia="Times New Roman" w:hAnsi="Arial" w:cs="Arial"/>
+          <w:color w:val="222222"/>
+          <w:lang w:val="en-GB"/>
+        </w:rPr>
+        <w:t xml:space="preserve">-master" directory or file. The </w:t>
+      </w:r>
+      <w:r>
+        <w:rPr>
+          <w:rFonts w:ascii="Arial" w:eastAsia="Times New Roman" w:hAnsi="Arial" w:cs="Arial"/>
+          <w:b/>
+          <w:bCs/>
+          <w:color w:val="222222"/>
+          <w:lang w:val="en-GB"/>
+        </w:rPr>
+        <w:t>-z</w:t>
+      </w:r>
+      <w:r>
+        <w:rPr>
+          <w:rFonts w:ascii="Arial" w:eastAsia="Times New Roman" w:hAnsi="Arial" w:cs="Arial"/>
+          <w:color w:val="222222"/>
+          <w:lang w:val="en-GB"/>
+        </w:rPr>
+        <w:t xml:space="preserve"> flag indicates </w:t>
+      </w:r>
+      <w:proofErr w:type="spellStart"/>
+      <w:r>
+        <w:rPr>
+          <w:rFonts w:ascii="Arial" w:eastAsia="Times New Roman" w:hAnsi="Arial" w:cs="Arial"/>
+          <w:color w:val="222222"/>
+          <w:lang w:val="en-GB"/>
+        </w:rPr>
+        <w:t>gzip</w:t>
+      </w:r>
+      <w:proofErr w:type="spellEnd"/>
+      <w:r>
+        <w:rPr>
+          <w:rFonts w:ascii="Arial" w:eastAsia="Times New Roman" w:hAnsi="Arial" w:cs="Arial"/>
+          <w:color w:val="222222"/>
+          <w:lang w:val="en-GB"/>
+        </w:rPr>
+        <w:t xml:space="preserve"> compression.</w:t>
+      </w:r>
+    </w:p>
+    <w:p>
+      <w:pPr>
+        <w:shd w:val="clear" w:color="auto" w:fill="FFFFFF"/>
+        <w:ind w:left="720"/>
+        <w:rPr>
+          <w:rFonts w:ascii="Arial" w:eastAsia="Times New Roman" w:hAnsi="Arial" w:cs="Arial"/>
+          <w:color w:val="222222"/>
+          <w:lang w:val="en-GB"/>
+        </w:rPr>
+      </w:pPr>
+    </w:p>
+    <w:p>
+      <w:pPr>
+        <w:numPr>
+          <w:ilvl w:val="0"/>
+          <w:numId w:val="5"/>
+        </w:numPr>
+        <w:shd w:val="clear" w:color="auto" w:fill="FFFFFF"/>
+        <w:rPr>
+          <w:rFonts w:ascii="Arial" w:eastAsia="Times New Roman" w:hAnsi="Arial" w:cs="Arial"/>
+          <w:color w:val="222222"/>
+          <w:lang w:val="en-GB"/>
+        </w:rPr>
+      </w:pPr>
+      <w:r>
+        <w:rPr>
+          <w:rFonts w:ascii="Arial" w:eastAsia="Times New Roman" w:hAnsi="Arial" w:cs="Arial"/>
+          <w:color w:val="222222"/>
+          <w:lang w:val="en-GB"/>
         </w:rPr>
         <w:t>tar -</w:t>
       </w:r>
@@ -265,6 +401,7 @@
         <w:rPr>
           <w:rFonts w:ascii="Arial" w:eastAsia="Times New Roman" w:hAnsi="Arial" w:cs="Arial"/>
           <w:color w:val="222222"/>
+          <w:lang w:val="en-GB"/>
         </w:rPr>
         <w:t>jcf</w:t>
       </w:r>
@@ -273,6 +410,7 @@
         <w:rPr>
           <w:rFonts w:ascii="Arial" w:eastAsia="Times New Roman" w:hAnsi="Arial" w:cs="Arial"/>
           <w:color w:val="222222"/>
+          <w:lang w:val="en-GB"/>
         </w:rPr>
         <w:t xml:space="preserve"> tensor.tar.bz2 </w:t>
       </w:r>
@@ -281,6 +419,7 @@
         <w:rPr>
           <w:rFonts w:ascii="Arial" w:eastAsia="Times New Roman" w:hAnsi="Arial" w:cs="Arial"/>
           <w:color w:val="222222"/>
+          <w:lang w:val="en-GB"/>
         </w:rPr>
         <w:t>tensorflow</w:t>
       </w:r>
@@ -289,31 +428,94 @@
         <w:rPr>
           <w:rFonts w:ascii="Arial" w:eastAsia="Times New Roman" w:hAnsi="Arial" w:cs="Arial"/>
           <w:color w:val="222222"/>
-        </w:rPr>
-        <w:t>-master</w:t>
-      </w:r>
-    </w:p>
-    <w:p>
-      <w:pPr>
-        <w:shd w:val="clear" w:color="auto" w:fill="FFFFFF"/>
-        <w:rPr>
-          <w:rFonts w:ascii="Arial" w:eastAsia="Times New Roman" w:hAnsi="Arial" w:cs="Arial"/>
-          <w:color w:val="222222"/>
-        </w:rPr>
-      </w:pPr>
-    </w:p>
-    <w:p>
-      <w:pPr>
-        <w:shd w:val="clear" w:color="auto" w:fill="FFFFFF"/>
-        <w:rPr>
-          <w:rFonts w:ascii="Arial" w:eastAsia="Times New Roman" w:hAnsi="Arial" w:cs="Arial"/>
-          <w:color w:val="222222"/>
-        </w:rPr>
-      </w:pPr>
-      <w:r>
-        <w:rPr>
-          <w:rFonts w:ascii="Arial" w:eastAsia="Times New Roman" w:hAnsi="Arial" w:cs="Arial"/>
-          <w:color w:val="222222"/>
+          <w:lang w:val="en-GB"/>
+        </w:rPr>
+        <w:t xml:space="preserve">-master: This command creates a bzip2-compressed </w:t>
+      </w:r>
+      <w:proofErr w:type="spellStart"/>
+      <w:r>
+        <w:rPr>
+          <w:rFonts w:ascii="Arial" w:eastAsia="Times New Roman" w:hAnsi="Arial" w:cs="Arial"/>
+          <w:color w:val="222222"/>
+          <w:lang w:val="en-GB"/>
+        </w:rPr>
+        <w:t>tarball</w:t>
+      </w:r>
+      <w:proofErr w:type="spellEnd"/>
+      <w:r>
+        <w:rPr>
+          <w:rFonts w:ascii="Arial" w:eastAsia="Times New Roman" w:hAnsi="Arial" w:cs="Arial"/>
+          <w:color w:val="222222"/>
+          <w:lang w:val="en-GB"/>
+        </w:rPr>
+        <w:t xml:space="preserve"> named "tensor.tar.bz2" from the "</w:t>
+      </w:r>
+      <w:proofErr w:type="spellStart"/>
+      <w:r>
+        <w:rPr>
+          <w:rFonts w:ascii="Arial" w:eastAsia="Times New Roman" w:hAnsi="Arial" w:cs="Arial"/>
+          <w:color w:val="222222"/>
+          <w:lang w:val="en-GB"/>
+        </w:rPr>
+        <w:t>tensorflow</w:t>
+      </w:r>
+      <w:proofErr w:type="spellEnd"/>
+      <w:r>
+        <w:rPr>
+          <w:rFonts w:ascii="Arial" w:eastAsia="Times New Roman" w:hAnsi="Arial" w:cs="Arial"/>
+          <w:color w:val="222222"/>
+          <w:lang w:val="en-GB"/>
+        </w:rPr>
+        <w:t xml:space="preserve">-master" directory or file. The </w:t>
+      </w:r>
+      <w:r>
+        <w:rPr>
+          <w:rFonts w:ascii="Arial" w:eastAsia="Times New Roman" w:hAnsi="Arial" w:cs="Arial"/>
+          <w:b/>
+          <w:bCs/>
+          <w:color w:val="222222"/>
+          <w:lang w:val="en-GB"/>
+        </w:rPr>
+        <w:t>-j</w:t>
+      </w:r>
+      <w:r>
+        <w:rPr>
+          <w:rFonts w:ascii="Arial" w:eastAsia="Times New Roman" w:hAnsi="Arial" w:cs="Arial"/>
+          <w:color w:val="222222"/>
+          <w:lang w:val="en-GB"/>
+        </w:rPr>
+        <w:t xml:space="preserve"> flag indicates bzip2 compression.</w:t>
+      </w:r>
+    </w:p>
+    <w:p>
+      <w:pPr>
+        <w:shd w:val="clear" w:color="auto" w:fill="FFFFFF"/>
+        <w:ind w:left="720"/>
+        <w:rPr>
+          <w:rFonts w:ascii="Arial" w:eastAsia="Times New Roman" w:hAnsi="Arial" w:cs="Arial"/>
+          <w:color w:val="222222"/>
+          <w:lang w:val="en-GB"/>
+        </w:rPr>
+      </w:pPr>
+    </w:p>
+    <w:p>
+      <w:pPr>
+        <w:numPr>
+          <w:ilvl w:val="0"/>
+          <w:numId w:val="5"/>
+        </w:numPr>
+        <w:shd w:val="clear" w:color="auto" w:fill="FFFFFF"/>
+        <w:rPr>
+          <w:rFonts w:ascii="Arial" w:eastAsia="Times New Roman" w:hAnsi="Arial" w:cs="Arial"/>
+          <w:color w:val="222222"/>
+          <w:lang w:val="en-GB"/>
+        </w:rPr>
+      </w:pPr>
+      <w:r>
+        <w:rPr>
+          <w:rFonts w:ascii="Arial" w:eastAsia="Times New Roman" w:hAnsi="Arial" w:cs="Arial"/>
+          <w:color w:val="222222"/>
+          <w:lang w:val="en-GB"/>
         </w:rPr>
         <w:t>tar -</w:t>
       </w:r>
@@ -322,6 +524,7 @@
         <w:rPr>
           <w:rFonts w:ascii="Arial" w:eastAsia="Times New Roman" w:hAnsi="Arial" w:cs="Arial"/>
           <w:color w:val="222222"/>
+          <w:lang w:val="en-GB"/>
         </w:rPr>
         <w:t>Zcf</w:t>
       </w:r>
@@ -330,22 +533,27 @@
         <w:rPr>
           <w:rFonts w:ascii="Arial" w:eastAsia="Times New Roman" w:hAnsi="Arial" w:cs="Arial"/>
           <w:color w:val="222222"/>
+          <w:lang w:val="en-GB"/>
         </w:rPr>
         <w:t xml:space="preserve"> </w:t>
       </w:r>
       <w:proofErr w:type="spellStart"/>
-      <w:r>
-        <w:rPr>
-          <w:rFonts w:ascii="Arial" w:eastAsia="Times New Roman" w:hAnsi="Arial" w:cs="Arial"/>
-          <w:color w:val="222222"/>
+      <w:proofErr w:type="gramStart"/>
+      <w:r>
+        <w:rPr>
+          <w:rFonts w:ascii="Arial" w:eastAsia="Times New Roman" w:hAnsi="Arial" w:cs="Arial"/>
+          <w:color w:val="222222"/>
+          <w:lang w:val="en-GB"/>
         </w:rPr>
         <w:t>tensor.tar.Z</w:t>
       </w:r>
       <w:proofErr w:type="spellEnd"/>
-      <w:r>
-        <w:rPr>
-          <w:rFonts w:ascii="Arial" w:eastAsia="Times New Roman" w:hAnsi="Arial" w:cs="Arial"/>
-          <w:color w:val="222222"/>
+      <w:proofErr w:type="gramEnd"/>
+      <w:r>
+        <w:rPr>
+          <w:rFonts w:ascii="Arial" w:eastAsia="Times New Roman" w:hAnsi="Arial" w:cs="Arial"/>
+          <w:color w:val="222222"/>
+          <w:lang w:val="en-GB"/>
         </w:rPr>
         <w:t xml:space="preserve"> </w:t>
       </w:r>
@@ -354,6 +562,7 @@
         <w:rPr>
           <w:rFonts w:ascii="Arial" w:eastAsia="Times New Roman" w:hAnsi="Arial" w:cs="Arial"/>
           <w:color w:val="222222"/>
+          <w:lang w:val="en-GB"/>
         </w:rPr>
         <w:t>tensorflow</w:t>
       </w:r>
@@ -362,47 +571,145 @@
         <w:rPr>
           <w:rFonts w:ascii="Arial" w:eastAsia="Times New Roman" w:hAnsi="Arial" w:cs="Arial"/>
           <w:color w:val="222222"/>
-        </w:rPr>
-        <w:t>-master</w:t>
-      </w:r>
-    </w:p>
-    <w:p>
-      <w:pPr>
-        <w:shd w:val="clear" w:color="auto" w:fill="FFFFFF"/>
-        <w:rPr>
-          <w:rFonts w:ascii="Arial" w:eastAsia="Times New Roman" w:hAnsi="Arial" w:cs="Arial"/>
-          <w:color w:val="222222"/>
-        </w:rPr>
-      </w:pPr>
-    </w:p>
-    <w:p>
-      <w:pPr>
-        <w:shd w:val="clear" w:color="auto" w:fill="FFFFFF"/>
-        <w:rPr>
-          <w:rFonts w:ascii="Arial" w:eastAsia="Times New Roman" w:hAnsi="Arial" w:cs="Arial"/>
-          <w:color w:val="222222"/>
-        </w:rPr>
-      </w:pPr>
-      <w:r>
-        <w:rPr>
-          <w:rFonts w:ascii="Arial" w:eastAsia="Times New Roman" w:hAnsi="Arial" w:cs="Arial"/>
-          <w:color w:val="222222"/>
-        </w:rPr>
-        <w:t>7za x tensorflow-master.7z </w:t>
-      </w:r>
-    </w:p>
-    <w:p>
-      <w:pPr>
-        <w:shd w:val="clear" w:color="auto" w:fill="FFFFFF"/>
-        <w:rPr>
-          <w:rFonts w:ascii="Arial" w:eastAsia="Times New Roman" w:hAnsi="Arial" w:cs="Arial"/>
-          <w:color w:val="222222"/>
-        </w:rPr>
-      </w:pPr>
-      <w:r>
-        <w:rPr>
-          <w:rFonts w:ascii="Arial" w:eastAsia="Times New Roman" w:hAnsi="Arial" w:cs="Arial"/>
-          <w:color w:val="222222"/>
+          <w:lang w:val="en-GB"/>
+        </w:rPr>
+        <w:t xml:space="preserve">-master: This command creates a compress-compressed </w:t>
+      </w:r>
+      <w:proofErr w:type="spellStart"/>
+      <w:r>
+        <w:rPr>
+          <w:rFonts w:ascii="Arial" w:eastAsia="Times New Roman" w:hAnsi="Arial" w:cs="Arial"/>
+          <w:color w:val="222222"/>
+          <w:lang w:val="en-GB"/>
+        </w:rPr>
+        <w:t>tarball</w:t>
+      </w:r>
+      <w:proofErr w:type="spellEnd"/>
+      <w:r>
+        <w:rPr>
+          <w:rFonts w:ascii="Arial" w:eastAsia="Times New Roman" w:hAnsi="Arial" w:cs="Arial"/>
+          <w:color w:val="222222"/>
+          <w:lang w:val="en-GB"/>
+        </w:rPr>
+        <w:t xml:space="preserve"> named "</w:t>
+      </w:r>
+      <w:proofErr w:type="spellStart"/>
+      <w:r>
+        <w:rPr>
+          <w:rFonts w:ascii="Arial" w:eastAsia="Times New Roman" w:hAnsi="Arial" w:cs="Arial"/>
+          <w:color w:val="222222"/>
+          <w:lang w:val="en-GB"/>
+        </w:rPr>
+        <w:t>tensor.tar.Z</w:t>
+      </w:r>
+      <w:proofErr w:type="spellEnd"/>
+      <w:r>
+        <w:rPr>
+          <w:rFonts w:ascii="Arial" w:eastAsia="Times New Roman" w:hAnsi="Arial" w:cs="Arial"/>
+          <w:color w:val="222222"/>
+          <w:lang w:val="en-GB"/>
+        </w:rPr>
+        <w:t>" from the "</w:t>
+      </w:r>
+      <w:proofErr w:type="spellStart"/>
+      <w:r>
+        <w:rPr>
+          <w:rFonts w:ascii="Arial" w:eastAsia="Times New Roman" w:hAnsi="Arial" w:cs="Arial"/>
+          <w:color w:val="222222"/>
+          <w:lang w:val="en-GB"/>
+        </w:rPr>
+        <w:t>tensorflow</w:t>
+      </w:r>
+      <w:proofErr w:type="spellEnd"/>
+      <w:r>
+        <w:rPr>
+          <w:rFonts w:ascii="Arial" w:eastAsia="Times New Roman" w:hAnsi="Arial" w:cs="Arial"/>
+          <w:color w:val="222222"/>
+          <w:lang w:val="en-GB"/>
+        </w:rPr>
+        <w:t xml:space="preserve">-master" directory or file. The </w:t>
+      </w:r>
+      <w:r>
+        <w:rPr>
+          <w:rFonts w:ascii="Arial" w:eastAsia="Times New Roman" w:hAnsi="Arial" w:cs="Arial"/>
+          <w:b/>
+          <w:bCs/>
+          <w:color w:val="222222"/>
+          <w:lang w:val="en-GB"/>
+        </w:rPr>
+        <w:t>-Z</w:t>
+      </w:r>
+      <w:r>
+        <w:rPr>
+          <w:rFonts w:ascii="Arial" w:eastAsia="Times New Roman" w:hAnsi="Arial" w:cs="Arial"/>
+          <w:color w:val="222222"/>
+          <w:lang w:val="en-GB"/>
+        </w:rPr>
+        <w:t xml:space="preserve"> flag indicates compress compression.</w:t>
+      </w:r>
+    </w:p>
+    <w:p>
+      <w:pPr>
+        <w:shd w:val="clear" w:color="auto" w:fill="FFFFFF"/>
+        <w:ind w:left="720"/>
+        <w:rPr>
+          <w:rFonts w:ascii="Arial" w:eastAsia="Times New Roman" w:hAnsi="Arial" w:cs="Arial"/>
+          <w:color w:val="222222"/>
+          <w:lang w:val="en-GB"/>
+        </w:rPr>
+      </w:pPr>
+    </w:p>
+    <w:p>
+      <w:pPr>
+        <w:numPr>
+          <w:ilvl w:val="0"/>
+          <w:numId w:val="5"/>
+        </w:numPr>
+        <w:shd w:val="clear" w:color="auto" w:fill="FFFFFF"/>
+        <w:rPr>
+          <w:rFonts w:ascii="Arial" w:eastAsia="Times New Roman" w:hAnsi="Arial" w:cs="Arial"/>
+          <w:color w:val="222222"/>
+          <w:lang w:val="en-GB"/>
+        </w:rPr>
+      </w:pPr>
+      <w:r>
+        <w:rPr>
+          <w:rFonts w:ascii="Arial" w:eastAsia="Times New Roman" w:hAnsi="Arial" w:cs="Arial"/>
+          <w:color w:val="222222"/>
+          <w:lang w:val="en-GB"/>
+        </w:rPr>
+        <w:t>7za x tensorflow-master.7z: This command extracts the contents of the "tensorflow-master.7z" archive using the 7-Zip utility.</w:t>
+      </w:r>
+    </w:p>
+    <w:p>
+      <w:pPr>
+        <w:shd w:val="clear" w:color="auto" w:fill="FFFFFF"/>
+        <w:ind w:left="720"/>
+        <w:rPr>
+          <w:rFonts w:ascii="Arial" w:eastAsia="Times New Roman" w:hAnsi="Arial" w:cs="Arial"/>
+          <w:color w:val="222222"/>
+          <w:lang w:val="en-GB"/>
+        </w:rPr>
+      </w:pPr>
+    </w:p>
+    <w:p>
+      <w:pPr>
+        <w:numPr>
+          <w:ilvl w:val="0"/>
+          <w:numId w:val="5"/>
+        </w:numPr>
+        <w:shd w:val="clear" w:color="auto" w:fill="FFFFFF"/>
+        <w:rPr>
+          <w:rFonts w:ascii="Arial" w:eastAsia="Times New Roman" w:hAnsi="Arial" w:cs="Arial"/>
+          <w:color w:val="222222"/>
+          <w:lang w:val="en-GB"/>
+        </w:rPr>
+      </w:pPr>
+      <w:r>
+        <w:rPr>
+          <w:rFonts w:ascii="Arial" w:eastAsia="Times New Roman" w:hAnsi="Arial" w:cs="Arial"/>
+          <w:color w:val="222222"/>
+          <w:lang w:val="en-GB"/>
         </w:rPr>
         <w:t>tar -</w:t>
       </w:r>
@@ -411,6 +718,7 @@
         <w:rPr>
           <w:rFonts w:ascii="Arial" w:eastAsia="Times New Roman" w:hAnsi="Arial" w:cs="Arial"/>
           <w:color w:val="222222"/>
+          <w:lang w:val="en-GB"/>
         </w:rPr>
         <w:t>Zxf</w:t>
       </w:r>
@@ -419,31 +727,96 @@
         <w:rPr>
           <w:rFonts w:ascii="Arial" w:eastAsia="Times New Roman" w:hAnsi="Arial" w:cs="Arial"/>
           <w:color w:val="222222"/>
+          <w:lang w:val="en-GB"/>
         </w:rPr>
         <w:t xml:space="preserve"> </w:t>
       </w:r>
       <w:proofErr w:type="spellStart"/>
-      <w:r>
-        <w:rPr>
-          <w:rFonts w:ascii="Arial" w:eastAsia="Times New Roman" w:hAnsi="Arial" w:cs="Arial"/>
-          <w:color w:val="222222"/>
+      <w:proofErr w:type="gramStart"/>
+      <w:r>
+        <w:rPr>
+          <w:rFonts w:ascii="Arial" w:eastAsia="Times New Roman" w:hAnsi="Arial" w:cs="Arial"/>
+          <w:color w:val="222222"/>
+          <w:lang w:val="en-GB"/>
         </w:rPr>
         <w:t>tensor.tar.Z</w:t>
       </w:r>
       <w:proofErr w:type="spellEnd"/>
-    </w:p>
-    <w:p>
-      <w:pPr>
-        <w:shd w:val="clear" w:color="auto" w:fill="FFFFFF"/>
-        <w:rPr>
-          <w:rFonts w:ascii="Arial" w:eastAsia="Times New Roman" w:hAnsi="Arial" w:cs="Arial"/>
-          <w:color w:val="222222"/>
-        </w:rPr>
-      </w:pPr>
-      <w:r>
-        <w:rPr>
-          <w:rFonts w:ascii="Arial" w:eastAsia="Times New Roman" w:hAnsi="Arial" w:cs="Arial"/>
-          <w:color w:val="222222"/>
+      <w:proofErr w:type="gramEnd"/>
+      <w:r>
+        <w:rPr>
+          <w:rFonts w:ascii="Arial" w:eastAsia="Times New Roman" w:hAnsi="Arial" w:cs="Arial"/>
+          <w:color w:val="222222"/>
+          <w:lang w:val="en-GB"/>
+        </w:rPr>
+        <w:t>: This command extracts the contents of the "</w:t>
+      </w:r>
+      <w:proofErr w:type="spellStart"/>
+      <w:r>
+        <w:rPr>
+          <w:rFonts w:ascii="Arial" w:eastAsia="Times New Roman" w:hAnsi="Arial" w:cs="Arial"/>
+          <w:color w:val="222222"/>
+          <w:lang w:val="en-GB"/>
+        </w:rPr>
+        <w:t>tensor.tar.Z</w:t>
+      </w:r>
+      <w:proofErr w:type="spellEnd"/>
+      <w:r>
+        <w:rPr>
+          <w:rFonts w:ascii="Arial" w:eastAsia="Times New Roman" w:hAnsi="Arial" w:cs="Arial"/>
+          <w:color w:val="222222"/>
+          <w:lang w:val="en-GB"/>
+        </w:rPr>
+        <w:t xml:space="preserve">" archive using the </w:t>
+      </w:r>
+      <w:r>
+        <w:rPr>
+          <w:rFonts w:ascii="Arial" w:eastAsia="Times New Roman" w:hAnsi="Arial" w:cs="Arial"/>
+          <w:b/>
+          <w:bCs/>
+          <w:color w:val="222222"/>
+          <w:lang w:val="en-GB"/>
+        </w:rPr>
+        <w:t>uncompress</w:t>
+      </w:r>
+      <w:r>
+        <w:rPr>
+          <w:rFonts w:ascii="Arial" w:eastAsia="Times New Roman" w:hAnsi="Arial" w:cs="Arial"/>
+          <w:color w:val="222222"/>
+          <w:lang w:val="en-GB"/>
+        </w:rPr>
+        <w:t xml:space="preserve"> utility.</w:t>
+      </w:r>
+    </w:p>
+    <w:p>
+      <w:pPr>
+        <w:shd w:val="clear" w:color="auto" w:fill="FFFFFF"/>
+        <w:ind w:left="720"/>
+        <w:rPr>
+          <w:rFonts w:ascii="Arial" w:eastAsia="Times New Roman" w:hAnsi="Arial" w:cs="Arial"/>
+          <w:color w:val="222222"/>
+          <w:lang w:val="en-GB"/>
+        </w:rPr>
+      </w:pPr>
+    </w:p>
+    <w:p>
+      <w:pPr>
+        <w:numPr>
+          <w:ilvl w:val="0"/>
+          <w:numId w:val="5"/>
+        </w:numPr>
+        <w:shd w:val="clear" w:color="auto" w:fill="FFFFFF"/>
+        <w:rPr>
+          <w:rFonts w:ascii="Arial" w:eastAsia="Times New Roman" w:hAnsi="Arial" w:cs="Arial"/>
+          <w:color w:val="222222"/>
+          <w:lang w:val="en-GB"/>
+        </w:rPr>
+      </w:pPr>
+      <w:r>
+        <w:rPr>
+          <w:rFonts w:ascii="Arial" w:eastAsia="Times New Roman" w:hAnsi="Arial" w:cs="Arial"/>
+          <w:color w:val="222222"/>
+          <w:lang w:val="en-GB"/>
         </w:rPr>
         <w:t>tar -</w:t>
       </w:r>
@@ -452,6 +825,7 @@
         <w:rPr>
           <w:rFonts w:ascii="Arial" w:eastAsia="Times New Roman" w:hAnsi="Arial" w:cs="Arial"/>
           <w:color w:val="222222"/>
+          <w:lang w:val="en-GB"/>
         </w:rPr>
         <w:t>jxf</w:t>
       </w:r>
@@ -460,22 +834,58 @@
         <w:rPr>
           <w:rFonts w:ascii="Arial" w:eastAsia="Times New Roman" w:hAnsi="Arial" w:cs="Arial"/>
           <w:color w:val="222222"/>
-        </w:rPr>
-        <w:t xml:space="preserve"> tensor.tar.bz2</w:t>
-      </w:r>
-    </w:p>
-    <w:p>
-      <w:pPr>
-        <w:shd w:val="clear" w:color="auto" w:fill="FFFFFF"/>
-        <w:rPr>
-          <w:rFonts w:ascii="Arial" w:eastAsia="Times New Roman" w:hAnsi="Arial" w:cs="Arial"/>
-          <w:color w:val="222222"/>
-        </w:rPr>
-      </w:pPr>
-      <w:r>
-        <w:rPr>
-          <w:rFonts w:ascii="Arial" w:eastAsia="Times New Roman" w:hAnsi="Arial" w:cs="Arial"/>
-          <w:color w:val="222222"/>
+          <w:lang w:val="en-GB"/>
+        </w:rPr>
+        <w:t xml:space="preserve"> tensor.tar.bz2: This command extracts the contents of the "tensor.tar.bz2" archive using the </w:t>
+      </w:r>
+      <w:r>
+        <w:rPr>
+          <w:rFonts w:ascii="Arial" w:eastAsia="Times New Roman" w:hAnsi="Arial" w:cs="Arial"/>
+          <w:b/>
+          <w:bCs/>
+          <w:color w:val="222222"/>
+          <w:lang w:val="en-GB"/>
+        </w:rPr>
+        <w:t>bzip2</w:t>
+      </w:r>
+      <w:r>
+        <w:rPr>
+          <w:rFonts w:ascii="Arial" w:eastAsia="Times New Roman" w:hAnsi="Arial" w:cs="Arial"/>
+          <w:color w:val="222222"/>
+          <w:lang w:val="en-GB"/>
+        </w:rPr>
+        <w:t xml:space="preserve"> utility.</w:t>
+      </w:r>
+    </w:p>
+    <w:p>
+      <w:pPr>
+        <w:shd w:val="clear" w:color="auto" w:fill="FFFFFF"/>
+        <w:ind w:left="720"/>
+        <w:rPr>
+          <w:rFonts w:ascii="Arial" w:eastAsia="Times New Roman" w:hAnsi="Arial" w:cs="Arial"/>
+          <w:color w:val="222222"/>
+          <w:lang w:val="en-GB"/>
+        </w:rPr>
+      </w:pPr>
+    </w:p>
+    <w:p>
+      <w:pPr>
+        <w:numPr>
+          <w:ilvl w:val="0"/>
+          <w:numId w:val="5"/>
+        </w:numPr>
+        <w:shd w:val="clear" w:color="auto" w:fill="FFFFFF"/>
+        <w:rPr>
+          <w:rFonts w:ascii="Arial" w:eastAsia="Times New Roman" w:hAnsi="Arial" w:cs="Arial"/>
+          <w:color w:val="222222"/>
+          <w:lang w:val="en-GB"/>
+        </w:rPr>
+      </w:pPr>
+      <w:r>
+        <w:rPr>
+          <w:rFonts w:ascii="Arial" w:eastAsia="Times New Roman" w:hAnsi="Arial" w:cs="Arial"/>
+          <w:color w:val="222222"/>
+          <w:lang w:val="en-GB"/>
         </w:rPr>
         <w:t>tar -</w:t>
       </w:r>
@@ -484,6 +894,7 @@
         <w:rPr>
           <w:rFonts w:ascii="Arial" w:eastAsia="Times New Roman" w:hAnsi="Arial" w:cs="Arial"/>
           <w:color w:val="222222"/>
+          <w:lang w:val="en-GB"/>
         </w:rPr>
         <w:t>zxf</w:t>
       </w:r>
@@ -492,8 +903,29 @@
         <w:rPr>
           <w:rFonts w:ascii="Arial" w:eastAsia="Times New Roman" w:hAnsi="Arial" w:cs="Arial"/>
           <w:color w:val="222222"/>
-        </w:rPr>
-        <w:t xml:space="preserve"> tensor.tar.gz</w:t>
+          <w:lang w:val="en-GB"/>
+        </w:rPr>
+        <w:t xml:space="preserve"> tensor.tar.gz: This command extracts the contents of the "tensor.tar.gz" archive using the </w:t>
+      </w:r>
+      <w:proofErr w:type="spellStart"/>
+      <w:r>
+        <w:rPr>
+          <w:rFonts w:ascii="Arial" w:eastAsia="Times New Roman" w:hAnsi="Arial" w:cs="Arial"/>
+          <w:b/>
+          <w:bCs/>
+          <w:color w:val="222222"/>
+          <w:lang w:val="en-GB"/>
+        </w:rPr>
+        <w:t>gzip</w:t>
+      </w:r>
+      <w:proofErr w:type="spellEnd"/>
+      <w:r>
+        <w:rPr>
+          <w:rFonts w:ascii="Arial" w:eastAsia="Times New Roman" w:hAnsi="Arial" w:cs="Arial"/>
+          <w:color w:val="222222"/>
+          <w:lang w:val="en-GB"/>
+        </w:rPr>
+        <w:t xml:space="preserve"> utility.</w:t>
       </w:r>
     </w:p>
     <w:p>
@@ -523,8 +955,186 @@
           <w:rFonts w:ascii="Arial" w:eastAsia="Times New Roman" w:hAnsi="Arial" w:cs="Arial"/>
           <w:color w:val="222222"/>
         </w:rPr>
-        <w:t>One method of reducing bandwidth use is to compress the data being transmitted. Let A = {a/20, b/15, c/5, d/15, e/45} be the alphabet and its frequency distribution. Compute the optimal coding for each character. What is the average number of bits/symbol of the codes?</w:t>
-      </w:r>
+        <w:t xml:space="preserve">One method of reducing bandwidth use is to compress the data being transmitted. Let A = {a/20, b/15, c/5, d/15, e/45} be the alphabet and its frequency distribution. Compute the optimal coding for each character. What is the average number of </w:t>
+      </w:r>
+      <w:proofErr w:type="gramStart"/>
+      <w:r>
+        <w:rPr>
+          <w:rFonts w:ascii="Arial" w:eastAsia="Times New Roman" w:hAnsi="Arial" w:cs="Arial"/>
+          <w:color w:val="222222"/>
+        </w:rPr>
+        <w:t>bits/symbol</w:t>
+      </w:r>
+      <w:proofErr w:type="gramEnd"/>
+      <w:r>
+        <w:rPr>
+          <w:rFonts w:ascii="Arial" w:eastAsia="Times New Roman" w:hAnsi="Arial" w:cs="Arial"/>
+          <w:color w:val="222222"/>
+        </w:rPr>
+        <w:t xml:space="preserve"> of the codes?</w:t>
+      </w:r>
+    </w:p>
+    <w:p>
+      <w:pPr>
+        <w:shd w:val="clear" w:color="auto" w:fill="FFFFFF"/>
+        <w:rPr>
+          <w:rFonts w:ascii="Arial" w:eastAsia="Times New Roman" w:hAnsi="Arial" w:cs="Arial"/>
+          <w:color w:val="222222"/>
+        </w:rPr>
+      </w:pPr>
+    </w:p>
+    <w:p>
+      <w:pPr>
+        <w:numPr>
+          <w:ilvl w:val="0"/>
+          <w:numId w:val="4"/>
+        </w:numPr>
+        <w:shd w:val="clear" w:color="auto" w:fill="FFFFFF"/>
+        <w:rPr>
+          <w:rFonts w:ascii="Arial" w:eastAsia="Times New Roman" w:hAnsi="Arial" w:cs="Arial"/>
+          <w:color w:val="222222"/>
+          <w:lang w:val="en-GB"/>
+        </w:rPr>
+      </w:pPr>
+      <w:r>
+        <w:rPr>
+          <w:rFonts w:ascii="Arial" w:eastAsia="Times New Roman" w:hAnsi="Arial" w:cs="Arial"/>
+          <w:color w:val="222222"/>
+          <w:lang w:val="en-GB"/>
+        </w:rPr>
+        <w:t>a: 00</w:t>
+      </w:r>
+    </w:p>
+    <w:p>
+      <w:pPr>
+        <w:numPr>
+          <w:ilvl w:val="0"/>
+          <w:numId w:val="4"/>
+        </w:numPr>
+        <w:shd w:val="clear" w:color="auto" w:fill="FFFFFF"/>
+        <w:rPr>
+          <w:rFonts w:ascii="Arial" w:eastAsia="Times New Roman" w:hAnsi="Arial" w:cs="Arial"/>
+          <w:color w:val="222222"/>
+          <w:lang w:val="en-GB"/>
+        </w:rPr>
+      </w:pPr>
+      <w:r>
+        <w:rPr>
+          <w:rFonts w:ascii="Arial" w:eastAsia="Times New Roman" w:hAnsi="Arial" w:cs="Arial"/>
+          <w:color w:val="222222"/>
+          <w:lang w:val="en-GB"/>
+        </w:rPr>
+        <w:t>b: 010</w:t>
+      </w:r>
+    </w:p>
+    <w:p>
+      <w:pPr>
+        <w:numPr>
+          <w:ilvl w:val="0"/>
+          <w:numId w:val="4"/>
+        </w:numPr>
+        <w:shd w:val="clear" w:color="auto" w:fill="FFFFFF"/>
+        <w:rPr>
+          <w:rFonts w:ascii="Arial" w:eastAsia="Times New Roman" w:hAnsi="Arial" w:cs="Arial"/>
+          <w:color w:val="222222"/>
+          <w:lang w:val="en-GB"/>
+        </w:rPr>
+      </w:pPr>
+      <w:r>
+        <w:rPr>
+          <w:rFonts w:ascii="Arial" w:eastAsia="Times New Roman" w:hAnsi="Arial" w:cs="Arial"/>
+          <w:color w:val="222222"/>
+          <w:lang w:val="en-GB"/>
+        </w:rPr>
+        <w:t>c: 0111</w:t>
+      </w:r>
+    </w:p>
+    <w:p>
+      <w:pPr>
+        <w:numPr>
+          <w:ilvl w:val="0"/>
+          <w:numId w:val="4"/>
+        </w:numPr>
+        <w:shd w:val="clear" w:color="auto" w:fill="FFFFFF"/>
+        <w:rPr>
+          <w:rFonts w:ascii="Arial" w:eastAsia="Times New Roman" w:hAnsi="Arial" w:cs="Arial"/>
+          <w:color w:val="222222"/>
+          <w:lang w:val="en-GB"/>
+        </w:rPr>
+      </w:pPr>
+      <w:r>
+        <w:rPr>
+          <w:rFonts w:ascii="Arial" w:eastAsia="Times New Roman" w:hAnsi="Arial" w:cs="Arial"/>
+          <w:color w:val="222222"/>
+          <w:lang w:val="en-GB"/>
+        </w:rPr>
+        <w:t>d: 0110</w:t>
+      </w:r>
+    </w:p>
+    <w:p>
+      <w:pPr>
+        <w:numPr>
+          <w:ilvl w:val="0"/>
+          <w:numId w:val="4"/>
+        </w:numPr>
+        <w:shd w:val="clear" w:color="auto" w:fill="FFFFFF"/>
+        <w:rPr>
+          <w:rFonts w:ascii="Arial" w:eastAsia="Times New Roman" w:hAnsi="Arial" w:cs="Arial"/>
+          <w:color w:val="222222"/>
+          <w:lang w:val="en-GB"/>
+        </w:rPr>
+      </w:pPr>
+      <w:r>
+        <w:rPr>
+          <w:rFonts w:ascii="Arial" w:eastAsia="Times New Roman" w:hAnsi="Arial" w:cs="Arial"/>
+          <w:color w:val="222222"/>
+          <w:lang w:val="en-GB"/>
+        </w:rPr>
+        <w:t>e: 1</w:t>
+      </w:r>
+    </w:p>
+    <w:p>
+      <w:pPr>
+        <w:shd w:val="clear" w:color="auto" w:fill="FFFFFF"/>
+        <w:rPr>
+          <w:rFonts w:ascii="Arial" w:eastAsia="Times New Roman" w:hAnsi="Arial" w:cs="Arial"/>
+          <w:color w:val="222222"/>
+        </w:rPr>
+      </w:pPr>
+    </w:p>
+    <w:p>
+      <w:pPr>
+        <w:shd w:val="clear" w:color="auto" w:fill="FFFFFF"/>
+        <w:rPr>
+          <w:rFonts w:ascii="Arial" w:eastAsia="Times New Roman" w:hAnsi="Arial" w:cs="Arial"/>
+          <w:color w:val="222222"/>
+        </w:rPr>
+      </w:pPr>
+      <w:r>
+        <w:rPr>
+          <w:rFonts w:ascii="Arial" w:eastAsia="Times New Roman" w:hAnsi="Arial" w:cs="Arial"/>
+          <w:color w:val="222222"/>
+        </w:rPr>
+        <w:t>Average number of bits/symbol = (20 * 2 + 15 * 3 + 5 * 4 + 15 * 4 + 45 * 1) / (20 + 15 + 5 + 15 + 45)</w:t>
+      </w:r>
+    </w:p>
+    <w:p>
+      <w:pPr>
+        <w:shd w:val="clear" w:color="auto" w:fill="FFFFFF"/>
+        <w:rPr>
+          <w:rFonts w:ascii="Arial" w:eastAsia="Times New Roman" w:hAnsi="Arial" w:cs="Arial"/>
+          <w:color w:val="222222"/>
+        </w:rPr>
+      </w:pPr>
+    </w:p>
+    <w:p>
+      <w:pPr>
+        <w:shd w:val="clear" w:color="auto" w:fill="FFFFFF"/>
+        <w:rPr>
+          <w:rFonts w:ascii="Arial" w:eastAsia="Times New Roman" w:hAnsi="Arial" w:cs="Arial"/>
+          <w:color w:val="222222"/>
+        </w:rPr>
+      </w:pPr>
     </w:p>
     <w:p>
       <w:pPr>
@@ -642,6 +1252,146 @@
         <w:pStyle w:val="ListParagraph"/>
       </w:pPr>
     </w:p>
+    <w:p>
+      <w:pPr>
+        <w:rPr>
+          <w:lang w:val="en-GB"/>
+        </w:rPr>
+      </w:pPr>
+      <w:r>
+        <w:rPr>
+          <w:lang w:val="en-GB"/>
+        </w:rPr>
+        <w:t>The LZW (Lempel-Ziv-Welch) algorithm is a dictionary-based compression algorithm. Here's how the LZW algorithm compresses the string "BABAABAAA":</w:t>
+      </w:r>
+    </w:p>
+    <w:p>
+      <w:pPr>
+        <w:numPr>
+          <w:ilvl w:val="0"/>
+          <w:numId w:val="3"/>
+        </w:numPr>
+        <w:rPr>
+          <w:lang w:val="en-GB"/>
+        </w:rPr>
+      </w:pPr>
+      <w:r>
+        <w:rPr>
+          <w:lang w:val="en-GB"/>
+        </w:rPr>
+        <w:t>Initialize the dictionary with single-character entries: {'B': 66, 'A': 65}.</w:t>
+      </w:r>
+    </w:p>
+    <w:p>
+      <w:pPr>
+        <w:numPr>
+          <w:ilvl w:val="0"/>
+          <w:numId w:val="3"/>
+        </w:numPr>
+        <w:rPr>
+          <w:lang w:val="en-GB"/>
+        </w:rPr>
+      </w:pPr>
+      <w:r>
+        <w:rPr>
+          <w:lang w:val="en-GB"/>
+        </w:rPr>
+        <w:t>Start reading the input string from left to right.</w:t>
+      </w:r>
+    </w:p>
+    <w:p>
+      <w:pPr>
+        <w:numPr>
+          <w:ilvl w:val="0"/>
+          <w:numId w:val="3"/>
+        </w:numPr>
+        <w:rPr>
+          <w:lang w:val="en-GB"/>
+        </w:rPr>
+      </w:pPr>
+      <w:r>
+        <w:rPr>
+          <w:lang w:val="en-GB"/>
+        </w:rPr>
+        <w:t>Initialize an empty string as the current symbol.</w:t>
+      </w:r>
+    </w:p>
+    <w:p>
+      <w:pPr>
+        <w:numPr>
+          <w:ilvl w:val="0"/>
+          <w:numId w:val="3"/>
+        </w:numPr>
+        <w:rPr>
+          <w:lang w:val="en-GB"/>
+        </w:rPr>
+      </w:pPr>
+      <w:r>
+        <w:rPr>
+          <w:lang w:val="en-GB"/>
+        </w:rPr>
+        <w:t>Read the first character 'B' from the input string.</w:t>
+      </w:r>
+    </w:p>
+    <w:p>
+      <w:pPr>
+        <w:numPr>
+          <w:ilvl w:val="0"/>
+          <w:numId w:val="3"/>
+        </w:numPr>
+        <w:rPr>
+          <w:lang w:val="en-GB"/>
+        </w:rPr>
+      </w:pPr>
+      <w:r>
+        <w:rPr>
+          <w:lang w:val="en-GB"/>
+        </w:rPr>
+        <w:t>Add 'B' to the current symbol: current symbol = 'B'.</w:t>
+      </w:r>
+    </w:p>
+    <w:p>
+      <w:pPr>
+        <w:numPr>
+          <w:ilvl w:val="0"/>
+          <w:numId w:val="3"/>
+        </w:numPr>
+        <w:rPr>
+          <w:lang w:val="en-GB"/>
+        </w:rPr>
+      </w:pPr>
+      <w:r>
+        <w:rPr>
+          <w:lang w:val="en-GB"/>
+        </w:rPr>
+        <w:t>Check if the current symbol exists in the dictionary:</w:t>
+      </w:r>
+    </w:p>
+    <w:p>
+      <w:pPr>
+        <w:numPr>
+          <w:ilvl w:val="1"/>
+          <w:numId w:val="3"/>
+        </w:numPr>
+        <w:rPr>
+          <w:lang w:val="en-GB"/>
+        </w:rPr>
+      </w:pPr>
+      <w:r>
+        <w:rPr>
+          <w:lang w:val="en-GB"/>
+        </w:rPr>
+        <w:t xml:space="preserve">If it exists, continue </w:t>
+      </w:r>
+      <w:proofErr w:type="gramStart"/>
+      <w:r>
+        <w:rPr>
+          <w:lang w:val="en-GB"/>
+        </w:rPr>
+        <w:t>reading</w:t>
+      </w:r>
+      <w:proofErr w:type="gramEnd"/>
+    </w:p>
     <w:p/>
     <w:p/>
     <w:sectPr>
@@ -655,8 +1405,306 @@
 </file>
 
 <file path=word/numbering.xml><?xml version="1.0" encoding="utf-8"?>
-<w:numbering xmlns:wpc="http://schemas.microsoft.com/office/word/2010/wordprocessingCanvas" xmlns:cx="http://schemas.microsoft.com/office/drawing/2014/chartex" xmlns:cx1="http://schemas.microsoft.com/office/drawing/2015/9/8/chartex" xmlns:cx2="http://schemas.microsoft.com/office/drawing/2015/10/21/chartex" xmlns:cx3="http://schemas.microsoft.com/office/drawing/2016/5/9/chartex" xmlns:cx4="http://schemas.microsoft.com/office/drawing/2016/5/10/chartex" xmlns:cx5="http://schemas.microsoft.com/office/drawing/2016/5/11/chartex" xmlns:cx6="http://schemas.microsoft.com/office/drawing/2016/5/12/chartex" xmlns:cx7="http://schemas.microsoft.com/office/drawing/2016/5/13/chartex" xmlns:cx8="http://schemas.microsoft.com/office/drawing/2016/5/14/chartex" xmlns:mc="http://schemas.openxmlformats.org/markup-compatibility/2006" xmlns:aink="http://schemas.microsoft.com/office/drawing/2016/ink" xmlns:am3d="http://schemas.microsoft.com/office/drawing/2017/model3d" xmlns:o="urn:schemas-microsoft-com:office:office" xmlns:oel="http://schemas.microsoft.com/office/2019/extlst" xmlns:r="http://schemas.openxmlformats.org/officeDocument/2006/relationships" xmlns:m="http://schemas.openxmlformats.org/officeDocument/2006/math" xmlns:v="urn:schemas-microsoft-com:vml" xmlns:wp14="http://schemas.microsoft.com/office/word/2010/wordprocessingDrawing" xmlns:wp="http://schemas.openxmlformats.org/drawingml/2006/wordprocessingDrawing" xmlns:w10="urn:schemas-microsoft-com:office:word" xmlns:w="http://schemas.openxmlformats.org/wordprocessingml/2006/main" xmlns:w14="http://schemas.microsoft.com/office/word/2010/wordml" xmlns:w15="http://schemas.microsoft.com/office/word/2012/wordml" xmlns:w16cex="http://schemas.microsoft.com/office/word/2018/wordml/cex" xmlns:w16cid="http://schemas.microsoft.com/office/word/2016/wordml/cid" xmlns:w16="http://schemas.microsoft.com/office/word/2018/wordml" xmlns:w16sdtdh="http://schemas.microsoft.com/office/word/2020/wordml/sdtdatahash" xmlns:w16se="http://schemas.microsoft.com/office/word/2015/wordml/symex" xmlns:wpg="http://schemas.microsoft.com/office/word/2010/wordprocessingGroup" xmlns:wpi="http://schemas.microsoft.com/office/word/2010/wordprocessingInk" xmlns:wne="http://schemas.microsoft.com/office/word/2006/wordml" xmlns:wps="http://schemas.microsoft.com/office/word/2010/wordprocessingShape" mc:Ignorable="w14 w15 w16se w16cid w16 w16cex w16sdtdh wp14">
+<w:numbering xmlns:wpc="http://schemas.microsoft.com/office/word/2010/wordprocessingCanvas" xmlns:cx="http://schemas.microsoft.com/office/drawing/2014/chartex" xmlns:cx1="http://schemas.microsoft.com/office/drawing/2015/9/8/chartex" xmlns:cx2="http://schemas.microsoft.com/office/drawing/2015/10/21/chartex" xmlns:cx3="http://schemas.microsoft.com/office/drawing/2016/5/9/chartex" xmlns:cx4="http://schemas.microsoft.com/office/drawing/2016/5/10/chartex" xmlns:cx5="http://schemas.microsoft.com/office/drawing/2016/5/11/chartex" xmlns:cx6="http://schemas.microsoft.com/office/drawing/2016/5/12/chartex" xmlns:cx7="http://schemas.microsoft.com/office/drawing/2016/5/13/chartex" xmlns:cx8="http://schemas.microsoft.com/office/drawing/2016/5/14/chartex" xmlns:mc="http://schemas.openxmlformats.org/markup-compatibility/2006" xmlns:aink="http://schemas.microsoft.com/office/drawing/2016/ink" xmlns:am3d="http://schemas.microsoft.com/office/drawing/2017/model3d" xmlns:o="urn:schemas-microsoft-com:office:office" xmlns:oel="http://schemas.microsoft.com/office/2019/extlst" xmlns:r="http://schemas.openxmlformats.org/officeDocument/2006/relationships" xmlns:m="http://schemas.openxmlformats.org/officeDocument/2006/math" xmlns:v="urn:schemas-microsoft-com:vml" xmlns:wp14="http://schemas.microsoft.com/office/word/2010/wordprocessingDrawing" xmlns:wp="http://schemas.openxmlformats.org/drawingml/2006/wordprocessingDrawing" xmlns:w10="urn:schemas-microsoft-com:office:word" xmlns:w="http://schemas.openxmlformats.org/wordprocessingml/2006/main" xmlns:w14="http://schemas.microsoft.com/office/word/2010/wordml" xmlns:w15="http://schemas.microsoft.com/office/word/2012/wordml" xmlns:w16cex="http://schemas.microsoft.com/office/word/2018/wordml/cex" xmlns:w16cid="http://schemas.microsoft.com/office/word/2016/wordml/cid" xmlns:w16="http://schemas.microsoft.com/office/word/2018/wordml" xmlns:w16du="http://schemas.microsoft.com/office/word/2023/wordml/word16du" xmlns:w16sdtdh="http://schemas.microsoft.com/office/word/2020/wordml/sdtdatahash" xmlns:w16se="http://schemas.microsoft.com/office/word/2015/wordml/symex" xmlns:wpg="http://schemas.microsoft.com/office/word/2010/wordprocessingGroup" xmlns:wpi="http://schemas.microsoft.com/office/word/2010/wordprocessingInk" xmlns:wne="http://schemas.microsoft.com/office/word/2006/wordml" xmlns:wps="http://schemas.microsoft.com/office/word/2010/wordprocessingShape" mc:Ignorable="w14 w15 w16se w16cid w16 w16cex w16sdtdh wp14">
   <w:abstractNum w:abstractNumId="0" w15:restartNumberingAfterBreak="0">
+    <w:nsid w:val="1AA32335"/>
+    <w:multiLevelType w:val="multilevel"/>
+    <w:tmpl w:val="DFB24B8E"/>
+    <w:lvl w:ilvl="0">
+      <w:start w:val="1"/>
+      <w:numFmt w:val="bullet"/>
+      <w:lvlText w:val=""/>
+      <w:lvlJc w:val="left"/>
+      <w:pPr>
+        <w:tabs>
+          <w:tab w:val="num" w:pos="720"/>
+        </w:tabs>
+        <w:ind w:left="720" w:hanging="360"/>
+      </w:pPr>
+      <w:rPr>
+        <w:rFonts w:ascii="Symbol" w:hAnsi="Symbol" w:hint="default"/>
+        <w:sz w:val="20"/>
+      </w:rPr>
+    </w:lvl>
+    <w:lvl w:ilvl="1" w:tentative="1">
+      <w:start w:val="1"/>
+      <w:numFmt w:val="bullet"/>
+      <w:lvlText w:val=""/>
+      <w:lvlJc w:val="left"/>
+      <w:pPr>
+        <w:tabs>
+          <w:tab w:val="num" w:pos="1440"/>
+        </w:tabs>
+        <w:ind w:left="1440" w:hanging="360"/>
+      </w:pPr>
+      <w:rPr>
+        <w:rFonts w:ascii="Symbol" w:hAnsi="Symbol" w:hint="default"/>
+        <w:sz w:val="20"/>
+      </w:rPr>
+    </w:lvl>
+    <w:lvl w:ilvl="2" w:tentative="1">
+      <w:start w:val="1"/>
+      <w:numFmt w:val="bullet"/>
+      <w:lvlText w:val=""/>
+      <w:lvlJc w:val="left"/>
+      <w:pPr>
+        <w:tabs>
+          <w:tab w:val="num" w:pos="2160"/>
+        </w:tabs>
+        <w:ind w:left="2160" w:hanging="360"/>
+      </w:pPr>
+      <w:rPr>
+        <w:rFonts w:ascii="Symbol" w:hAnsi="Symbol" w:hint="default"/>
+        <w:sz w:val="20"/>
+      </w:rPr>
+    </w:lvl>
+    <w:lvl w:ilvl="3" w:tentative="1">
+      <w:start w:val="1"/>
+      <w:numFmt w:val="bullet"/>
+      <w:lvlText w:val=""/>
+      <w:lvlJc w:val="left"/>
+      <w:pPr>
+        <w:tabs>
+          <w:tab w:val="num" w:pos="2880"/>
+        </w:tabs>
+        <w:ind w:left="2880" w:hanging="360"/>
+      </w:pPr>
+      <w:rPr>
+        <w:rFonts w:ascii="Symbol" w:hAnsi="Symbol" w:hint="default"/>
+        <w:sz w:val="20"/>
+      </w:rPr>
+    </w:lvl>
+    <w:lvl w:ilvl="4" w:tentative="1">
+      <w:start w:val="1"/>
+      <w:numFmt w:val="bullet"/>
+      <w:lvlText w:val=""/>
+      <w:lvlJc w:val="left"/>
+      <w:pPr>
+        <w:tabs>
+          <w:tab w:val="num" w:pos="3600"/>
+        </w:tabs>
+        <w:ind w:left="3600" w:hanging="360"/>
+      </w:pPr>
+      <w:rPr>
+        <w:rFonts w:ascii="Symbol" w:hAnsi="Symbol" w:hint="default"/>
+        <w:sz w:val="20"/>
+      </w:rPr>
+    </w:lvl>
+    <w:lvl w:ilvl="5" w:tentative="1">
+      <w:start w:val="1"/>
+      <w:numFmt w:val="bullet"/>
+      <w:lvlText w:val=""/>
+      <w:lvlJc w:val="left"/>
+      <w:pPr>
+        <w:tabs>
+          <w:tab w:val="num" w:pos="4320"/>
+        </w:tabs>
+        <w:ind w:left="4320" w:hanging="360"/>
+      </w:pPr>
+      <w:rPr>
+        <w:rFonts w:ascii="Symbol" w:hAnsi="Symbol" w:hint="default"/>
+        <w:sz w:val="20"/>
+      </w:rPr>
+    </w:lvl>
+    <w:lvl w:ilvl="6" w:tentative="1">
+      <w:start w:val="1"/>
+      <w:numFmt w:val="bullet"/>
+      <w:lvlText w:val=""/>
+      <w:lvlJc w:val="left"/>
+      <w:pPr>
+        <w:tabs>
+          <w:tab w:val="num" w:pos="5040"/>
+        </w:tabs>
+        <w:ind w:left="5040" w:hanging="360"/>
+      </w:pPr>
+      <w:rPr>
+        <w:rFonts w:ascii="Symbol" w:hAnsi="Symbol" w:hint="default"/>
+        <w:sz w:val="20"/>
+      </w:rPr>
+    </w:lvl>
+    <w:lvl w:ilvl="7" w:tentative="1">
+      <w:start w:val="1"/>
+      <w:numFmt w:val="bullet"/>
+      <w:lvlText w:val=""/>
+      <w:lvlJc w:val="left"/>
+      <w:pPr>
+        <w:tabs>
+          <w:tab w:val="num" w:pos="5760"/>
+        </w:tabs>
+        <w:ind w:left="5760" w:hanging="360"/>
+      </w:pPr>
+      <w:rPr>
+        <w:rFonts w:ascii="Symbol" w:hAnsi="Symbol" w:hint="default"/>
+        <w:sz w:val="20"/>
+      </w:rPr>
+    </w:lvl>
+    <w:lvl w:ilvl="8" w:tentative="1">
+      <w:start w:val="1"/>
+      <w:numFmt w:val="bullet"/>
+      <w:lvlText w:val=""/>
+      <w:lvlJc w:val="left"/>
+      <w:pPr>
+        <w:tabs>
+          <w:tab w:val="num" w:pos="6480"/>
+        </w:tabs>
+        <w:ind w:left="6480" w:hanging="360"/>
+      </w:pPr>
+      <w:rPr>
+        <w:rFonts w:ascii="Symbol" w:hAnsi="Symbol" w:hint="default"/>
+        <w:sz w:val="20"/>
+      </w:rPr>
+    </w:lvl>
+  </w:abstractNum>
+  <w:abstractNum w:abstractNumId="1" w15:restartNumberingAfterBreak="0">
+    <w:nsid w:val="53C209E2"/>
+    <w:multiLevelType w:val="multilevel"/>
+    <w:tmpl w:val="A26A667C"/>
+    <w:lvl w:ilvl="0">
+      <w:start w:val="1"/>
+      <w:numFmt w:val="bullet"/>
+      <w:lvlText w:val=""/>
+      <w:lvlJc w:val="left"/>
+      <w:pPr>
+        <w:tabs>
+          <w:tab w:val="num" w:pos="720"/>
+        </w:tabs>
+        <w:ind w:left="720" w:hanging="360"/>
+      </w:pPr>
+      <w:rPr>
+        <w:rFonts w:ascii="Symbol" w:hAnsi="Symbol" w:hint="default"/>
+        <w:sz w:val="20"/>
+      </w:rPr>
+    </w:lvl>
+    <w:lvl w:ilvl="1" w:tentative="1">
+      <w:start w:val="1"/>
+      <w:numFmt w:val="bullet"/>
+      <w:lvlText w:val=""/>
+      <w:lvlJc w:val="left"/>
+      <w:pPr>
+        <w:tabs>
+          <w:tab w:val="num" w:pos="1440"/>
+        </w:tabs>
+        <w:ind w:left="1440" w:hanging="360"/>
+      </w:pPr>
+      <w:rPr>
+        <w:rFonts w:ascii="Symbol" w:hAnsi="Symbol" w:hint="default"/>
+        <w:sz w:val="20"/>
+      </w:rPr>
+    </w:lvl>
+    <w:lvl w:ilvl="2" w:tentative="1">
+      <w:start w:val="1"/>
+      <w:numFmt w:val="bullet"/>
+      <w:lvlText w:val=""/>
+      <w:lvlJc w:val="left"/>
+      <w:pPr>
+        <w:tabs>
+          <w:tab w:val="num" w:pos="2160"/>
+        </w:tabs>
+        <w:ind w:left="2160" w:hanging="360"/>
+      </w:pPr>
+      <w:rPr>
+        <w:rFonts w:ascii="Symbol" w:hAnsi="Symbol" w:hint="default"/>
+        <w:sz w:val="20"/>
+      </w:rPr>
+    </w:lvl>
+    <w:lvl w:ilvl="3" w:tentative="1">
+      <w:start w:val="1"/>
+      <w:numFmt w:val="bullet"/>
+      <w:lvlText w:val=""/>
+      <w:lvlJc w:val="left"/>
+      <w:pPr>
+        <w:tabs>
+          <w:tab w:val="num" w:pos="2880"/>
+        </w:tabs>
+        <w:ind w:left="2880" w:hanging="360"/>
+      </w:pPr>
+      <w:rPr>
+        <w:rFonts w:ascii="Symbol" w:hAnsi="Symbol" w:hint="default"/>
+        <w:sz w:val="20"/>
+      </w:rPr>
+    </w:lvl>
+    <w:lvl w:ilvl="4" w:tentative="1">
+      <w:start w:val="1"/>
+      <w:numFmt w:val="bullet"/>
+      <w:lvlText w:val=""/>
+      <w:lvlJc w:val="left"/>
+      <w:pPr>
+        <w:tabs>
+          <w:tab w:val="num" w:pos="3600"/>
+        </w:tabs>
+        <w:ind w:left="3600" w:hanging="360"/>
+      </w:pPr>
+      <w:rPr>
+        <w:rFonts w:ascii="Symbol" w:hAnsi="Symbol" w:hint="default"/>
+        <w:sz w:val="20"/>
+      </w:rPr>
+    </w:lvl>
+    <w:lvl w:ilvl="5" w:tentative="1">
+      <w:start w:val="1"/>
+      <w:numFmt w:val="bullet"/>
+      <w:lvlText w:val=""/>
+      <w:lvlJc w:val="left"/>
+      <w:pPr>
+        <w:tabs>
+          <w:tab w:val="num" w:pos="4320"/>
+        </w:tabs>
+        <w:ind w:left="4320" w:hanging="360"/>
+      </w:pPr>
+      <w:rPr>
+        <w:rFonts w:ascii="Symbol" w:hAnsi="Symbol" w:hint="default"/>
+        <w:sz w:val="20"/>
+      </w:rPr>
+    </w:lvl>
+    <w:lvl w:ilvl="6" w:tentative="1">
+      <w:start w:val="1"/>
+      <w:numFmt w:val="bullet"/>
+      <w:lvlText w:val=""/>
+      <w:lvlJc w:val="left"/>
+      <w:pPr>
+        <w:tabs>
+          <w:tab w:val="num" w:pos="5040"/>
+        </w:tabs>
+        <w:ind w:left="5040" w:hanging="360"/>
+      </w:pPr>
+      <w:rPr>
+        <w:rFonts w:ascii="Symbol" w:hAnsi="Symbol" w:hint="default"/>
+        <w:sz w:val="20"/>
+      </w:rPr>
+    </w:lvl>
+    <w:lvl w:ilvl="7" w:tentative="1">
+      <w:start w:val="1"/>
+      <w:numFmt w:val="bullet"/>
+      <w:lvlText w:val=""/>
+      <w:lvlJc w:val="left"/>
+      <w:pPr>
+        <w:tabs>
+          <w:tab w:val="num" w:pos="5760"/>
+        </w:tabs>
+        <w:ind w:left="5760" w:hanging="360"/>
+      </w:pPr>
+      <w:rPr>
+        <w:rFonts w:ascii="Symbol" w:hAnsi="Symbol" w:hint="default"/>
+        <w:sz w:val="20"/>
+      </w:rPr>
+    </w:lvl>
+    <w:lvl w:ilvl="8" w:tentative="1">
+      <w:start w:val="1"/>
+      <w:numFmt w:val="bullet"/>
+      <w:lvlText w:val=""/>
+      <w:lvlJc w:val="left"/>
+      <w:pPr>
+        <w:tabs>
+          <w:tab w:val="num" w:pos="6480"/>
+        </w:tabs>
+        <w:ind w:left="6480" w:hanging="360"/>
+      </w:pPr>
+      <w:rPr>
+        <w:rFonts w:ascii="Symbol" w:hAnsi="Symbol" w:hint="default"/>
+        <w:sz w:val="20"/>
+      </w:rPr>
+    </w:lvl>
+  </w:abstractNum>
+  <w:abstractNum w:abstractNumId="2" w15:restartNumberingAfterBreak="0">
     <w:nsid w:val="5C916213"/>
     <w:multiLevelType w:val="hybridMultilevel"/>
     <w:tmpl w:val="FC3ADCB2"/>
@@ -745,8 +1793,250 @@
       </w:pPr>
     </w:lvl>
   </w:abstractNum>
+  <w:abstractNum w:abstractNumId="3" w15:restartNumberingAfterBreak="0">
+    <w:nsid w:val="5F3952BE"/>
+    <w:multiLevelType w:val="multilevel"/>
+    <w:tmpl w:val="29502DFC"/>
+    <w:lvl w:ilvl="0">
+      <w:start w:val="1"/>
+      <w:numFmt w:val="decimal"/>
+      <w:lvlText w:val="%1."/>
+      <w:lvlJc w:val="left"/>
+      <w:pPr>
+        <w:tabs>
+          <w:tab w:val="num" w:pos="720"/>
+        </w:tabs>
+        <w:ind w:left="720" w:hanging="360"/>
+      </w:pPr>
+    </w:lvl>
+    <w:lvl w:ilvl="1">
+      <w:start w:val="1"/>
+      <w:numFmt w:val="bullet"/>
+      <w:lvlText w:val=""/>
+      <w:lvlJc w:val="left"/>
+      <w:pPr>
+        <w:tabs>
+          <w:tab w:val="num" w:pos="1440"/>
+        </w:tabs>
+        <w:ind w:left="1440" w:hanging="360"/>
+      </w:pPr>
+      <w:rPr>
+        <w:rFonts w:ascii="Symbol" w:hAnsi="Symbol" w:hint="default"/>
+        <w:sz w:val="20"/>
+      </w:rPr>
+    </w:lvl>
+    <w:lvl w:ilvl="2" w:tentative="1">
+      <w:start w:val="1"/>
+      <w:numFmt w:val="decimal"/>
+      <w:lvlText w:val="%3."/>
+      <w:lvlJc w:val="left"/>
+      <w:pPr>
+        <w:tabs>
+          <w:tab w:val="num" w:pos="2160"/>
+        </w:tabs>
+        <w:ind w:left="2160" w:hanging="360"/>
+      </w:pPr>
+    </w:lvl>
+    <w:lvl w:ilvl="3" w:tentative="1">
+      <w:start w:val="1"/>
+      <w:numFmt w:val="decimal"/>
+      <w:lvlText w:val="%4."/>
+      <w:lvlJc w:val="left"/>
+      <w:pPr>
+        <w:tabs>
+          <w:tab w:val="num" w:pos="2880"/>
+        </w:tabs>
+        <w:ind w:left="2880" w:hanging="360"/>
+      </w:pPr>
+    </w:lvl>
+    <w:lvl w:ilvl="4" w:tentative="1">
+      <w:start w:val="1"/>
+      <w:numFmt w:val="decimal"/>
+      <w:lvlText w:val="%5."/>
+      <w:lvlJc w:val="left"/>
+      <w:pPr>
+        <w:tabs>
+          <w:tab w:val="num" w:pos="3600"/>
+        </w:tabs>
+        <w:ind w:left="3600" w:hanging="360"/>
+      </w:pPr>
+    </w:lvl>
+    <w:lvl w:ilvl="5" w:tentative="1">
+      <w:start w:val="1"/>
+      <w:numFmt w:val="decimal"/>
+      <w:lvlText w:val="%6."/>
+      <w:lvlJc w:val="left"/>
+      <w:pPr>
+        <w:tabs>
+          <w:tab w:val="num" w:pos="4320"/>
+        </w:tabs>
+        <w:ind w:left="4320" w:hanging="360"/>
+      </w:pPr>
+    </w:lvl>
+    <w:lvl w:ilvl="6" w:tentative="1">
+      <w:start w:val="1"/>
+      <w:numFmt w:val="decimal"/>
+      <w:lvlText w:val="%7."/>
+      <w:lvlJc w:val="left"/>
+      <w:pPr>
+        <w:tabs>
+          <w:tab w:val="num" w:pos="5040"/>
+        </w:tabs>
+        <w:ind w:left="5040" w:hanging="360"/>
+      </w:pPr>
+    </w:lvl>
+    <w:lvl w:ilvl="7" w:tentative="1">
+      <w:start w:val="1"/>
+      <w:numFmt w:val="decimal"/>
+      <w:lvlText w:val="%8."/>
+      <w:lvlJc w:val="left"/>
+      <w:pPr>
+        <w:tabs>
+          <w:tab w:val="num" w:pos="5760"/>
+        </w:tabs>
+        <w:ind w:left="5760" w:hanging="360"/>
+      </w:pPr>
+    </w:lvl>
+    <w:lvl w:ilvl="8" w:tentative="1">
+      <w:start w:val="1"/>
+      <w:numFmt w:val="decimal"/>
+      <w:lvlText w:val="%9."/>
+      <w:lvlJc w:val="left"/>
+      <w:pPr>
+        <w:tabs>
+          <w:tab w:val="num" w:pos="6480"/>
+        </w:tabs>
+        <w:ind w:left="6480" w:hanging="360"/>
+      </w:pPr>
+    </w:lvl>
+  </w:abstractNum>
+  <w:abstractNum w:abstractNumId="4" w15:restartNumberingAfterBreak="0">
+    <w:nsid w:val="6CD16B5A"/>
+    <w:multiLevelType w:val="multilevel"/>
+    <w:tmpl w:val="78EA04AC"/>
+    <w:lvl w:ilvl="0">
+      <w:start w:val="4"/>
+      <w:numFmt w:val="decimal"/>
+      <w:lvlText w:val="%1."/>
+      <w:lvlJc w:val="left"/>
+      <w:pPr>
+        <w:tabs>
+          <w:tab w:val="num" w:pos="720"/>
+        </w:tabs>
+        <w:ind w:left="720" w:hanging="360"/>
+      </w:pPr>
+    </w:lvl>
+    <w:lvl w:ilvl="1" w:tentative="1">
+      <w:start w:val="1"/>
+      <w:numFmt w:val="decimal"/>
+      <w:lvlText w:val="%2."/>
+      <w:lvlJc w:val="left"/>
+      <w:pPr>
+        <w:tabs>
+          <w:tab w:val="num" w:pos="1440"/>
+        </w:tabs>
+        <w:ind w:left="1440" w:hanging="360"/>
+      </w:pPr>
+    </w:lvl>
+    <w:lvl w:ilvl="2" w:tentative="1">
+      <w:start w:val="1"/>
+      <w:numFmt w:val="decimal"/>
+      <w:lvlText w:val="%3."/>
+      <w:lvlJc w:val="left"/>
+      <w:pPr>
+        <w:tabs>
+          <w:tab w:val="num" w:pos="2160"/>
+        </w:tabs>
+        <w:ind w:left="2160" w:hanging="360"/>
+      </w:pPr>
+    </w:lvl>
+    <w:lvl w:ilvl="3" w:tentative="1">
+      <w:start w:val="1"/>
+      <w:numFmt w:val="decimal"/>
+      <w:lvlText w:val="%4."/>
+      <w:lvlJc w:val="left"/>
+      <w:pPr>
+        <w:tabs>
+          <w:tab w:val="num" w:pos="2880"/>
+        </w:tabs>
+        <w:ind w:left="2880" w:hanging="360"/>
+      </w:pPr>
+    </w:lvl>
+    <w:lvl w:ilvl="4" w:tentative="1">
+      <w:start w:val="1"/>
+      <w:numFmt w:val="decimal"/>
+      <w:lvlText w:val="%5."/>
+      <w:lvlJc w:val="left"/>
+      <w:pPr>
+        <w:tabs>
+          <w:tab w:val="num" w:pos="3600"/>
+        </w:tabs>
+        <w:ind w:left="3600" w:hanging="360"/>
+      </w:pPr>
+    </w:lvl>
+    <w:lvl w:ilvl="5" w:tentative="1">
+      <w:start w:val="1"/>
+      <w:numFmt w:val="decimal"/>
+      <w:lvlText w:val="%6."/>
+      <w:lvlJc w:val="left"/>
+      <w:pPr>
+        <w:tabs>
+          <w:tab w:val="num" w:pos="4320"/>
+        </w:tabs>
+        <w:ind w:left="4320" w:hanging="360"/>
+      </w:pPr>
+    </w:lvl>
+    <w:lvl w:ilvl="6" w:tentative="1">
+      <w:start w:val="1"/>
+      <w:numFmt w:val="decimal"/>
+      <w:lvlText w:val="%7."/>
+      <w:lvlJc w:val="left"/>
+      <w:pPr>
+        <w:tabs>
+          <w:tab w:val="num" w:pos="5040"/>
+        </w:tabs>
+        <w:ind w:left="5040" w:hanging="360"/>
+      </w:pPr>
+    </w:lvl>
+    <w:lvl w:ilvl="7" w:tentative="1">
+      <w:start w:val="1"/>
+      <w:numFmt w:val="decimal"/>
+      <w:lvlText w:val="%8."/>
+      <w:lvlJc w:val="left"/>
+      <w:pPr>
+        <w:tabs>
+          <w:tab w:val="num" w:pos="5760"/>
+        </w:tabs>
+        <w:ind w:left="5760" w:hanging="360"/>
+      </w:pPr>
+    </w:lvl>
+    <w:lvl w:ilvl="8" w:tentative="1">
+      <w:start w:val="1"/>
+      <w:numFmt w:val="decimal"/>
+      <w:lvlText w:val="%9."/>
+      <w:lvlJc w:val="left"/>
+      <w:pPr>
+        <w:tabs>
+          <w:tab w:val="num" w:pos="6480"/>
+        </w:tabs>
+        <w:ind w:left="6480" w:hanging="360"/>
+      </w:pPr>
+    </w:lvl>
+  </w:abstractNum>
   <w:num w:numId="1" w16cid:durableId="1206992705">
+    <w:abstractNumId w:val="2"/>
+  </w:num>
+  <w:num w:numId="2" w16cid:durableId="24142752">
+    <w:abstractNumId w:val="4"/>
+  </w:num>
+  <w:num w:numId="3" w16cid:durableId="1078867872">
+    <w:abstractNumId w:val="3"/>
+  </w:num>
+  <w:num w:numId="4" w16cid:durableId="2119644613">
     <w:abstractNumId w:val="0"/>
+  </w:num>
+  <w:num w:numId="5" w16cid:durableId="73284881">
+    <w:abstractNumId w:val="1"/>
   </w:num>
 </w:numbering>
 </file>
@@ -1150,7 +2440,6 @@
   <w:style w:type="character" w:default="1" w:styleId="DefaultParagraphFont">
     <w:name w:val="Default Paragraph Font"/>
     <w:uiPriority w:val="1"/>
-    <w:semiHidden/>
     <w:unhideWhenUsed/>
   </w:style>
   <w:style w:type="table" w:default="1" w:styleId="TableNormal">

</xml_diff>